<commit_message>
changes on html, css
</commit_message>
<xml_diff>
--- a/Frågor till uppgift 2.docx
+++ b/Frågor till uppgift 2.docx
@@ -1300,6 +1300,87 @@
           <w:lang w:eastAsia="sv-SE"/>
         </w:rPr>
         <w:t>). Ge en kort beskrivning av vad detta är och vad det ska användas till.</w:t>
+      </w:r>
+    </w:p>
+    <w:p>
+      <w:pPr>
+        <w:spacing w:before="100" w:beforeAutospacing="1" w:after="100" w:afterAutospacing="1" w:line="240" w:lineRule="auto"/>
+        <w:ind w:left="720"/>
+        <w:rPr>
+          <w:rFonts w:ascii="Times New Roman" w:eastAsia="Times New Roman" w:hAnsi="Times New Roman" w:cs="Times New Roman"/>
+          <w:sz w:val="24"/>
+          <w:szCs w:val="24"/>
+          <w:lang w:eastAsia="sv-SE"/>
+        </w:rPr>
+      </w:pPr>
+      <w:r>
+        <w:rPr>
+          <w:rFonts w:ascii="Times New Roman" w:eastAsia="Times New Roman" w:hAnsi="Times New Roman" w:cs="Times New Roman"/>
+          <w:sz w:val="24"/>
+          <w:szCs w:val="24"/>
+          <w:lang w:eastAsia="sv-SE"/>
+        </w:rPr>
+        <w:t xml:space="preserve">Svar: </w:t>
+      </w:r>
+      <w:proofErr w:type="spellStart"/>
+      <w:r>
+        <w:rPr>
+          <w:rFonts w:ascii="Times New Roman" w:eastAsia="Times New Roman" w:hAnsi="Times New Roman" w:cs="Times New Roman"/>
+          <w:sz w:val="24"/>
+          <w:szCs w:val="24"/>
+          <w:lang w:eastAsia="sv-SE"/>
+        </w:rPr>
+        <w:t>User</w:t>
+      </w:r>
+      <w:proofErr w:type="spellEnd"/>
+      <w:r>
+        <w:rPr>
+          <w:rFonts w:ascii="Times New Roman" w:eastAsia="Times New Roman" w:hAnsi="Times New Roman" w:cs="Times New Roman"/>
+          <w:sz w:val="24"/>
+          <w:szCs w:val="24"/>
+          <w:lang w:eastAsia="sv-SE"/>
+        </w:rPr>
+        <w:t xml:space="preserve"> </w:t>
+      </w:r>
+      <w:proofErr w:type="spellStart"/>
+      <w:r>
+        <w:rPr>
+          <w:rFonts w:ascii="Times New Roman" w:eastAsia="Times New Roman" w:hAnsi="Times New Roman" w:cs="Times New Roman"/>
+          <w:sz w:val="24"/>
+          <w:szCs w:val="24"/>
+          <w:lang w:eastAsia="sv-SE"/>
+        </w:rPr>
+        <w:t>needs</w:t>
+      </w:r>
+      <w:proofErr w:type="spellEnd"/>
+      <w:r>
+        <w:rPr>
+          <w:rFonts w:ascii="Times New Roman" w:eastAsia="Times New Roman" w:hAnsi="Times New Roman" w:cs="Times New Roman"/>
+          <w:sz w:val="24"/>
+          <w:szCs w:val="24"/>
+          <w:lang w:eastAsia="sv-SE"/>
+        </w:rPr>
+        <w:t xml:space="preserve"> ingår i ”</w:t>
+      </w:r>
+      <w:proofErr w:type="spellStart"/>
+      <w:r>
+        <w:rPr>
+          <w:rFonts w:ascii="Times New Roman" w:eastAsia="Times New Roman" w:hAnsi="Times New Roman" w:cs="Times New Roman"/>
+          <w:sz w:val="24"/>
+          <w:szCs w:val="24"/>
+          <w:lang w:eastAsia="sv-SE"/>
+        </w:rPr>
+        <w:t>Garrets</w:t>
+      </w:r>
+      <w:proofErr w:type="spellEnd"/>
+      <w:r>
+        <w:rPr>
+          <w:rFonts w:ascii="Times New Roman" w:eastAsia="Times New Roman" w:hAnsi="Times New Roman" w:cs="Times New Roman"/>
+          <w:sz w:val="24"/>
+          <w:szCs w:val="24"/>
+          <w:lang w:eastAsia="sv-SE"/>
+        </w:rPr>
+        <w:t xml:space="preserve"> designmodell” och är </w:t>
       </w:r>
     </w:p>
     <w:p>

</xml_diff>